<commit_message>
add some new into js section
</commit_message>
<xml_diff>
--- a/infrastructure/содержание - основное.docx
+++ b/infrastructure/содержание - основное.docx
@@ -285,7 +285,6 @@
           <w:szCs w:val="24"/>
         </w:rPr>
       </w:pPr>
-      <w:proofErr w:type="spellStart"/>
       <w:r>
         <w:rPr>
           <w:rFonts w:ascii="Times New Roman" w:hAnsi="Times New Roman" w:cs="Times New Roman"/>
@@ -295,7 +294,6 @@
         </w:rPr>
         <w:t>GraphQL</w:t>
       </w:r>
-      <w:proofErr w:type="spellEnd"/>
       <w:r>
         <w:rPr>
           <w:rFonts w:ascii="Times New Roman" w:hAnsi="Times New Roman" w:cs="Times New Roman"/>
@@ -337,47 +335,7 @@
           <w:szCs w:val="24"/>
           <w:lang w:val="en-US"/>
         </w:rPr>
-        <w:t xml:space="preserve"> (</w:t>
-      </w:r>
-      <w:proofErr w:type="spellStart"/>
-      <w:r>
-        <w:rPr>
-          <w:rFonts w:ascii="Times New Roman" w:hAnsi="Times New Roman" w:cs="Times New Roman"/>
-          <w:sz w:val="24"/>
-          <w:szCs w:val="24"/>
-          <w:lang w:val="en-US"/>
-        </w:rPr>
-        <w:t>gRPC</w:t>
-      </w:r>
-      <w:proofErr w:type="spellEnd"/>
-      <w:r>
-        <w:rPr>
-          <w:rFonts w:ascii="Times New Roman" w:hAnsi="Times New Roman" w:cs="Times New Roman"/>
-          <w:sz w:val="24"/>
-          <w:szCs w:val="24"/>
-          <w:lang w:val="en-US"/>
-        </w:rPr>
-        <w:t xml:space="preserve">, </w:t>
-      </w:r>
-      <w:proofErr w:type="spellStart"/>
-      <w:r>
-        <w:rPr>
-          <w:rFonts w:ascii="Times New Roman" w:hAnsi="Times New Roman" w:cs="Times New Roman"/>
-          <w:sz w:val="24"/>
-          <w:szCs w:val="24"/>
-          <w:lang w:val="en-US"/>
-        </w:rPr>
-        <w:t>tRPC</w:t>
-      </w:r>
-      <w:proofErr w:type="spellEnd"/>
-      <w:r>
-        <w:rPr>
-          <w:rFonts w:ascii="Times New Roman" w:hAnsi="Times New Roman" w:cs="Times New Roman"/>
-          <w:sz w:val="24"/>
-          <w:szCs w:val="24"/>
-          <w:lang w:val="en-US"/>
-        </w:rPr>
-        <w:t>)</w:t>
+        <w:t xml:space="preserve"> (gRPC, tRPC)</w:t>
       </w:r>
     </w:p>
     <w:p>
@@ -819,6 +777,28 @@
     </w:p>
     <w:p>
       <w:pPr>
+        <w:pStyle w:val="a3"/>
+        <w:numPr>
+          <w:ilvl w:val="1"/>
+          <w:numId w:val="1"/>
+        </w:numPr>
+        <w:rPr>
+          <w:rFonts w:ascii="Times New Roman" w:hAnsi="Times New Roman" w:cs="Times New Roman"/>
+          <w:sz w:val="24"/>
+          <w:szCs w:val="24"/>
+        </w:rPr>
+      </w:pPr>
+      <w:r>
+        <w:rPr>
+          <w:rFonts w:ascii="Times New Roman" w:hAnsi="Times New Roman" w:cs="Times New Roman"/>
+          <w:sz w:val="24"/>
+          <w:szCs w:val="24"/>
+        </w:rPr>
+        <w:t>Мета-теги</w:t>
+      </w:r>
+    </w:p>
+    <w:p>
+      <w:pPr>
         <w:rPr>
           <w:rFonts w:ascii="Times New Roman" w:hAnsi="Times New Roman" w:cs="Times New Roman"/>
           <w:sz w:val="24"/>
@@ -875,29 +855,16 @@
           <w:rFonts w:ascii="Times New Roman" w:hAnsi="Times New Roman" w:cs="Times New Roman"/>
           <w:sz w:val="24"/>
           <w:szCs w:val="24"/>
-          <w:lang w:val="en-US"/>
-        </w:rPr>
-      </w:pPr>
-      <w:r>
-        <w:rPr>
-          <w:rFonts w:ascii="Times New Roman" w:hAnsi="Times New Roman" w:cs="Times New Roman"/>
-          <w:sz w:val="24"/>
-          <w:szCs w:val="24"/>
-          <w:lang w:val="en-US"/>
-        </w:rPr>
-        <w:t xml:space="preserve">Pixel, rem, </w:t>
-      </w:r>
-      <w:proofErr w:type="spellStart"/>
-      <w:r>
-        <w:rPr>
-          <w:rFonts w:ascii="Times New Roman" w:hAnsi="Times New Roman" w:cs="Times New Roman"/>
-          <w:sz w:val="24"/>
-          <w:szCs w:val="24"/>
-          <w:lang w:val="en-US"/>
-        </w:rPr>
-        <w:t>em</w:t>
-      </w:r>
-      <w:proofErr w:type="spellEnd"/>
+        </w:rPr>
+      </w:pPr>
+      <w:r>
+        <w:rPr>
+          <w:rFonts w:ascii="Times New Roman" w:hAnsi="Times New Roman" w:cs="Times New Roman"/>
+          <w:sz w:val="24"/>
+          <w:szCs w:val="24"/>
+        </w:rPr>
+        <w:t>Что такое адаптивная, резиновая и кроссбраузерная верстка</w:t>
+      </w:r>
     </w:p>
     <w:p>
       <w:pPr>
@@ -918,9 +885,89 @@
           <w:rFonts w:ascii="Times New Roman" w:hAnsi="Times New Roman" w:cs="Times New Roman"/>
           <w:sz w:val="24"/>
           <w:szCs w:val="24"/>
-          <w:lang w:val="en-US"/>
-        </w:rPr>
-        <w:t>Grid</w:t>
+        </w:rPr>
+        <w:t>Специфичность селекторов</w:t>
+      </w:r>
+    </w:p>
+    <w:p>
+      <w:pPr>
+        <w:pStyle w:val="a3"/>
+        <w:numPr>
+          <w:ilvl w:val="1"/>
+          <w:numId w:val="1"/>
+        </w:numPr>
+        <w:rPr>
+          <w:rFonts w:ascii="Times New Roman" w:hAnsi="Times New Roman" w:cs="Times New Roman"/>
+          <w:sz w:val="24"/>
+          <w:szCs w:val="24"/>
+          <w:lang w:val="en-US"/>
+        </w:rPr>
+      </w:pPr>
+      <w:r>
+        <w:rPr>
+          <w:rFonts w:ascii="Times New Roman" w:hAnsi="Times New Roman" w:cs="Times New Roman"/>
+          <w:sz w:val="24"/>
+          <w:szCs w:val="24"/>
+        </w:rPr>
+        <w:t>Размеры</w:t>
+      </w:r>
+      <w:r>
+        <w:rPr>
+          <w:rFonts w:ascii="Times New Roman" w:hAnsi="Times New Roman" w:cs="Times New Roman"/>
+          <w:sz w:val="24"/>
+          <w:szCs w:val="24"/>
+          <w:lang w:val="en-US"/>
+        </w:rPr>
+        <w:t>:</w:t>
+      </w:r>
+      <w:r>
+        <w:rPr>
+          <w:rFonts w:ascii="Times New Roman" w:hAnsi="Times New Roman" w:cs="Times New Roman"/>
+          <w:sz w:val="24"/>
+          <w:szCs w:val="24"/>
+        </w:rPr>
+        <w:t xml:space="preserve"> </w:t>
+      </w:r>
+      <w:r>
+        <w:rPr>
+          <w:rFonts w:ascii="Times New Roman" w:hAnsi="Times New Roman" w:cs="Times New Roman"/>
+          <w:sz w:val="24"/>
+          <w:szCs w:val="24"/>
+          <w:lang w:val="en-US"/>
+        </w:rPr>
+        <w:t>p</w:t>
+      </w:r>
+      <w:r>
+        <w:rPr>
+          <w:rFonts w:ascii="Times New Roman" w:hAnsi="Times New Roman" w:cs="Times New Roman"/>
+          <w:sz w:val="24"/>
+          <w:szCs w:val="24"/>
+          <w:lang w:val="en-US"/>
+        </w:rPr>
+        <w:t>ixel, rem, em</w:t>
+      </w:r>
+    </w:p>
+    <w:p>
+      <w:pPr>
+        <w:pStyle w:val="a3"/>
+        <w:numPr>
+          <w:ilvl w:val="1"/>
+          <w:numId w:val="1"/>
+        </w:numPr>
+        <w:rPr>
+          <w:rFonts w:ascii="Times New Roman" w:hAnsi="Times New Roman" w:cs="Times New Roman"/>
+          <w:sz w:val="24"/>
+          <w:szCs w:val="24"/>
+          <w:lang w:val="en-US"/>
+        </w:rPr>
+      </w:pPr>
+      <w:r>
+        <w:rPr>
+          <w:rFonts w:ascii="Times New Roman" w:hAnsi="Times New Roman" w:cs="Times New Roman"/>
+          <w:sz w:val="24"/>
+          <w:szCs w:val="24"/>
+        </w:rPr>
+        <w:t>Псевдоклассы</w:t>
       </w:r>
     </w:p>
     <w:p>
@@ -958,172 +1005,9 @@
           <w:szCs w:val="24"/>
           <w:lang w:val="en-US"/>
         </w:rPr>
-        <w:t>JS</w:t>
-      </w:r>
-    </w:p>
-    <w:p>
-      <w:pPr>
-        <w:pStyle w:val="a3"/>
-        <w:numPr>
-          <w:ilvl w:val="1"/>
-          <w:numId w:val="1"/>
-        </w:numPr>
-        <w:rPr>
-          <w:rFonts w:ascii="Times New Roman" w:hAnsi="Times New Roman" w:cs="Times New Roman"/>
-          <w:sz w:val="24"/>
-          <w:szCs w:val="24"/>
-          <w:lang w:val="en-US"/>
-        </w:rPr>
-      </w:pPr>
-      <w:r>
-        <w:rPr>
-          <w:rFonts w:ascii="Times New Roman" w:hAnsi="Times New Roman" w:cs="Times New Roman"/>
-          <w:sz w:val="24"/>
-          <w:szCs w:val="24"/>
-          <w:lang w:val="en-US"/>
-        </w:rPr>
-        <w:t>Object</w:t>
-      </w:r>
-    </w:p>
-    <w:p>
-      <w:pPr>
-        <w:pStyle w:val="a3"/>
-        <w:numPr>
-          <w:ilvl w:val="1"/>
-          <w:numId w:val="1"/>
-        </w:numPr>
-        <w:rPr>
-          <w:rFonts w:ascii="Times New Roman" w:hAnsi="Times New Roman" w:cs="Times New Roman"/>
-          <w:sz w:val="24"/>
-          <w:szCs w:val="24"/>
-          <w:lang w:val="en-US"/>
-        </w:rPr>
-      </w:pPr>
-      <w:r>
-        <w:rPr>
-          <w:rFonts w:ascii="Times New Roman" w:hAnsi="Times New Roman" w:cs="Times New Roman"/>
-          <w:sz w:val="24"/>
-          <w:szCs w:val="24"/>
-          <w:lang w:val="en-US"/>
-        </w:rPr>
-        <w:t>Array</w:t>
-      </w:r>
-    </w:p>
-    <w:p>
-      <w:pPr>
-        <w:pStyle w:val="a3"/>
-        <w:numPr>
-          <w:ilvl w:val="1"/>
-          <w:numId w:val="1"/>
-        </w:numPr>
-        <w:rPr>
-          <w:rFonts w:ascii="Times New Roman" w:hAnsi="Times New Roman" w:cs="Times New Roman"/>
-          <w:sz w:val="24"/>
-          <w:szCs w:val="24"/>
-          <w:lang w:val="en-US"/>
-        </w:rPr>
-      </w:pPr>
-      <w:r>
-        <w:rPr>
-          <w:rFonts w:ascii="Times New Roman" w:hAnsi="Times New Roman" w:cs="Times New Roman"/>
-          <w:sz w:val="24"/>
-          <w:szCs w:val="24"/>
-          <w:lang w:val="en-US"/>
-        </w:rPr>
-        <w:t>String</w:t>
-      </w:r>
-    </w:p>
-    <w:p>
-      <w:pPr>
-        <w:pStyle w:val="a3"/>
-        <w:numPr>
-          <w:ilvl w:val="1"/>
-          <w:numId w:val="1"/>
-        </w:numPr>
-        <w:rPr>
-          <w:rFonts w:ascii="Times New Roman" w:hAnsi="Times New Roman" w:cs="Times New Roman"/>
-          <w:sz w:val="24"/>
-          <w:szCs w:val="24"/>
-          <w:lang w:val="en-US"/>
-        </w:rPr>
-      </w:pPr>
-      <w:r>
-        <w:rPr>
-          <w:rFonts w:ascii="Times New Roman" w:hAnsi="Times New Roman" w:cs="Times New Roman"/>
-          <w:sz w:val="24"/>
-          <w:szCs w:val="24"/>
-          <w:lang w:val="en-US"/>
-        </w:rPr>
-        <w:t>Function</w:t>
-      </w:r>
-    </w:p>
-    <w:p>
-      <w:pPr>
-        <w:pStyle w:val="a3"/>
-        <w:numPr>
-          <w:ilvl w:val="1"/>
-          <w:numId w:val="1"/>
-        </w:numPr>
-        <w:rPr>
-          <w:rFonts w:ascii="Times New Roman" w:hAnsi="Times New Roman" w:cs="Times New Roman"/>
-          <w:sz w:val="24"/>
-          <w:szCs w:val="24"/>
-          <w:lang w:val="en-US"/>
-        </w:rPr>
-      </w:pPr>
-      <w:r>
-        <w:rPr>
-          <w:rFonts w:ascii="Times New Roman" w:hAnsi="Times New Roman" w:cs="Times New Roman"/>
-          <w:sz w:val="24"/>
-          <w:szCs w:val="24"/>
-          <w:lang w:val="en-US"/>
-        </w:rPr>
-        <w:t>Promise</w:t>
-      </w:r>
-    </w:p>
-    <w:p>
-      <w:pPr>
-        <w:pStyle w:val="a3"/>
-        <w:numPr>
-          <w:ilvl w:val="1"/>
-          <w:numId w:val="1"/>
-        </w:numPr>
-        <w:rPr>
-          <w:rFonts w:ascii="Times New Roman" w:hAnsi="Times New Roman" w:cs="Times New Roman"/>
-          <w:sz w:val="24"/>
-          <w:szCs w:val="24"/>
-          <w:lang w:val="en-US"/>
-        </w:rPr>
-      </w:pPr>
-      <w:proofErr w:type="spellStart"/>
-      <w:r>
-        <w:rPr>
-          <w:rFonts w:ascii="Times New Roman" w:hAnsi="Times New Roman" w:cs="Times New Roman"/>
-          <w:sz w:val="24"/>
-          <w:szCs w:val="24"/>
-          <w:lang w:val="en-US"/>
-        </w:rPr>
-        <w:t>RegExp</w:t>
-      </w:r>
-      <w:proofErr w:type="spellEnd"/>
-    </w:p>
-    <w:p>
-      <w:pPr>
-        <w:rPr>
-          <w:rFonts w:ascii="Times New Roman" w:hAnsi="Times New Roman" w:cs="Times New Roman"/>
-          <w:sz w:val="24"/>
-          <w:szCs w:val="24"/>
-          <w:lang w:val="en-US"/>
-        </w:rPr>
-      </w:pPr>
-    </w:p>
-    <w:p>
-      <w:pPr>
-        <w:pStyle w:val="a3"/>
-        <w:numPr>
-          <w:ilvl w:val="0"/>
-          <w:numId w:val="1"/>
-        </w:numPr>
+        <w:t>J</w:t>
+      </w:r>
+      <w:r>
         <w:rPr>
           <w:rFonts w:ascii="Times New Roman" w:hAnsi="Times New Roman" w:cs="Times New Roman"/>
           <w:b/>
@@ -1132,76 +1016,651 @@
           <w:szCs w:val="24"/>
           <w:lang w:val="en-US"/>
         </w:rPr>
-      </w:pPr>
-      <w:r>
+        <w:t>avaScript</w:t>
+      </w:r>
+    </w:p>
+    <w:p>
+      <w:pPr>
+        <w:pStyle w:val="a3"/>
+        <w:numPr>
+          <w:ilvl w:val="1"/>
+          <w:numId w:val="1"/>
+        </w:numPr>
         <w:rPr>
           <w:rFonts w:ascii="Times New Roman" w:hAnsi="Times New Roman" w:cs="Times New Roman"/>
           <w:b/>
           <w:bCs/>
           <w:sz w:val="24"/>
           <w:szCs w:val="24"/>
-          <w:lang w:val="en-US"/>
-        </w:rPr>
-        <w:t>UI-frameworks</w:t>
-      </w:r>
-    </w:p>
-    <w:p>
-      <w:pPr>
-        <w:pStyle w:val="a3"/>
-        <w:numPr>
-          <w:ilvl w:val="1"/>
-          <w:numId w:val="1"/>
-        </w:numPr>
-        <w:rPr>
-          <w:rFonts w:ascii="Times New Roman" w:hAnsi="Times New Roman" w:cs="Times New Roman"/>
-          <w:sz w:val="24"/>
-          <w:szCs w:val="24"/>
-          <w:lang w:val="en-US"/>
-        </w:rPr>
-      </w:pPr>
-      <w:r>
-        <w:rPr>
-          <w:rFonts w:ascii="Times New Roman" w:hAnsi="Times New Roman" w:cs="Times New Roman"/>
-          <w:sz w:val="24"/>
-          <w:szCs w:val="24"/>
-          <w:lang w:val="en-US"/>
-        </w:rPr>
-        <w:t>React</w:t>
-      </w:r>
-    </w:p>
-    <w:p>
-      <w:pPr>
-        <w:rPr>
-          <w:rFonts w:ascii="Times New Roman" w:hAnsi="Times New Roman" w:cs="Times New Roman"/>
-          <w:sz w:val="24"/>
-          <w:szCs w:val="24"/>
-          <w:lang w:val="en-US"/>
-        </w:rPr>
-      </w:pPr>
-    </w:p>
-    <w:p>
-      <w:pPr>
-        <w:pStyle w:val="a3"/>
-        <w:numPr>
-          <w:ilvl w:val="0"/>
-          <w:numId w:val="1"/>
-        </w:numPr>
+        </w:rPr>
+      </w:pPr>
+      <w:r>
         <w:rPr>
           <w:rFonts w:ascii="Times New Roman" w:hAnsi="Times New Roman" w:cs="Times New Roman"/>
           <w:b/>
           <w:bCs/>
           <w:sz w:val="24"/>
           <w:szCs w:val="24"/>
-          <w:lang w:val="en-US"/>
-        </w:rPr>
-      </w:pPr>
-      <w:r>
+        </w:rPr>
+        <w:t>Общие вопросы</w:t>
+      </w:r>
+    </w:p>
+    <w:p>
+      <w:pPr>
+        <w:pStyle w:val="a3"/>
+        <w:numPr>
+          <w:ilvl w:val="2"/>
+          <w:numId w:val="1"/>
+        </w:numPr>
+        <w:rPr>
+          <w:rFonts w:ascii="Times New Roman" w:hAnsi="Times New Roman" w:cs="Times New Roman"/>
+          <w:sz w:val="24"/>
+          <w:szCs w:val="24"/>
+          <w:lang w:val="en-US"/>
+        </w:rPr>
+      </w:pPr>
+      <w:r>
+        <w:rPr>
+          <w:rFonts w:ascii="Times New Roman" w:hAnsi="Times New Roman" w:cs="Times New Roman"/>
+          <w:sz w:val="24"/>
+          <w:szCs w:val="24"/>
+          <w:lang w:val="en-US"/>
+        </w:rPr>
+        <w:t>strict mode</w:t>
+      </w:r>
+    </w:p>
+    <w:p>
+      <w:pPr>
+        <w:pStyle w:val="a3"/>
+        <w:numPr>
+          <w:ilvl w:val="2"/>
+          <w:numId w:val="1"/>
+        </w:numPr>
+        <w:rPr>
+          <w:rFonts w:ascii="Times New Roman" w:hAnsi="Times New Roman" w:cs="Times New Roman"/>
+          <w:sz w:val="24"/>
+          <w:szCs w:val="24"/>
+          <w:lang w:val="en-US"/>
+        </w:rPr>
+      </w:pPr>
+      <w:r>
+        <w:rPr>
+          <w:rFonts w:ascii="Times New Roman" w:hAnsi="Times New Roman" w:cs="Times New Roman"/>
+          <w:sz w:val="24"/>
+          <w:szCs w:val="24"/>
+        </w:rPr>
+        <w:t>типы данных</w:t>
+      </w:r>
+    </w:p>
+    <w:p>
+      <w:pPr>
+        <w:pStyle w:val="a3"/>
+        <w:numPr>
+          <w:ilvl w:val="2"/>
+          <w:numId w:val="1"/>
+        </w:numPr>
+        <w:rPr>
+          <w:rFonts w:ascii="Times New Roman" w:hAnsi="Times New Roman" w:cs="Times New Roman"/>
+          <w:sz w:val="24"/>
+          <w:szCs w:val="24"/>
+          <w:lang w:val="en-US"/>
+        </w:rPr>
+      </w:pPr>
+      <w:r>
+        <w:rPr>
+          <w:rFonts w:ascii="Times New Roman" w:hAnsi="Times New Roman" w:cs="Times New Roman"/>
+          <w:sz w:val="24"/>
+          <w:szCs w:val="24"/>
+        </w:rPr>
+        <w:t>способы объявления функций</w:t>
+      </w:r>
+    </w:p>
+    <w:p>
+      <w:pPr>
+        <w:pStyle w:val="a3"/>
+        <w:numPr>
+          <w:ilvl w:val="2"/>
+          <w:numId w:val="1"/>
+        </w:numPr>
+        <w:rPr>
+          <w:rFonts w:ascii="Times New Roman" w:hAnsi="Times New Roman" w:cs="Times New Roman"/>
+          <w:sz w:val="24"/>
+          <w:szCs w:val="24"/>
+          <w:lang w:val="en-US"/>
+        </w:rPr>
+      </w:pPr>
+      <w:r>
+        <w:rPr>
+          <w:rFonts w:ascii="Times New Roman" w:hAnsi="Times New Roman" w:cs="Times New Roman"/>
+          <w:sz w:val="24"/>
+          <w:szCs w:val="24"/>
+        </w:rPr>
+        <w:t>прототипное наследование</w:t>
+      </w:r>
+    </w:p>
+    <w:p>
+      <w:pPr>
+        <w:pStyle w:val="a3"/>
+        <w:numPr>
+          <w:ilvl w:val="2"/>
+          <w:numId w:val="1"/>
+        </w:numPr>
+        <w:rPr>
+          <w:rFonts w:ascii="Times New Roman" w:hAnsi="Times New Roman" w:cs="Times New Roman"/>
+          <w:sz w:val="24"/>
+          <w:szCs w:val="24"/>
+          <w:lang w:val="en-US"/>
+        </w:rPr>
+      </w:pPr>
+      <w:r>
+        <w:rPr>
+          <w:rFonts w:ascii="Times New Roman" w:hAnsi="Times New Roman" w:cs="Times New Roman"/>
+          <w:sz w:val="24"/>
+          <w:szCs w:val="24"/>
+        </w:rPr>
+        <w:t xml:space="preserve">промисы, </w:t>
+      </w:r>
+      <w:r>
+        <w:rPr>
+          <w:rFonts w:ascii="Times New Roman" w:hAnsi="Times New Roman" w:cs="Times New Roman"/>
+          <w:sz w:val="24"/>
+          <w:szCs w:val="24"/>
+          <w:lang w:val="en-US"/>
+        </w:rPr>
+        <w:t>async/await</w:t>
+      </w:r>
+    </w:p>
+    <w:p>
+      <w:pPr>
+        <w:pStyle w:val="a3"/>
+        <w:numPr>
+          <w:ilvl w:val="2"/>
+          <w:numId w:val="1"/>
+        </w:numPr>
+        <w:rPr>
+          <w:rFonts w:ascii="Times New Roman" w:hAnsi="Times New Roman" w:cs="Times New Roman"/>
+          <w:sz w:val="24"/>
+          <w:szCs w:val="24"/>
+          <w:lang w:val="en-US"/>
+        </w:rPr>
+      </w:pPr>
+      <w:r>
+        <w:rPr>
+          <w:rFonts w:ascii="Times New Roman" w:hAnsi="Times New Roman" w:cs="Times New Roman"/>
+          <w:sz w:val="24"/>
+          <w:szCs w:val="24"/>
+        </w:rPr>
+        <w:t>всплытие событий</w:t>
+      </w:r>
+    </w:p>
+    <w:p>
+      <w:pPr>
+        <w:pStyle w:val="a3"/>
+        <w:numPr>
+          <w:ilvl w:val="2"/>
+          <w:numId w:val="1"/>
+        </w:numPr>
+        <w:rPr>
+          <w:rFonts w:ascii="Times New Roman" w:hAnsi="Times New Roman" w:cs="Times New Roman"/>
+          <w:sz w:val="24"/>
+          <w:szCs w:val="24"/>
+          <w:lang w:val="en-US"/>
+        </w:rPr>
+      </w:pPr>
+      <w:r>
+        <w:rPr>
+          <w:rFonts w:ascii="Times New Roman" w:hAnsi="Times New Roman" w:cs="Times New Roman"/>
+          <w:sz w:val="24"/>
+          <w:szCs w:val="24"/>
+        </w:rPr>
+        <w:t>замыкание</w:t>
+      </w:r>
+    </w:p>
+    <w:p>
+      <w:pPr>
+        <w:pStyle w:val="a3"/>
+        <w:numPr>
+          <w:ilvl w:val="2"/>
+          <w:numId w:val="1"/>
+        </w:numPr>
+        <w:rPr>
+          <w:rFonts w:ascii="Times New Roman" w:hAnsi="Times New Roman" w:cs="Times New Roman"/>
+          <w:sz w:val="24"/>
+          <w:szCs w:val="24"/>
+          <w:lang w:val="en-US"/>
+        </w:rPr>
+      </w:pPr>
+      <w:r>
+        <w:rPr>
+          <w:rFonts w:ascii="Times New Roman" w:hAnsi="Times New Roman" w:cs="Times New Roman"/>
+          <w:sz w:val="24"/>
+          <w:szCs w:val="24"/>
+          <w:lang w:val="en-US"/>
+        </w:rPr>
+        <w:t>call, apply, bind</w:t>
+      </w:r>
+    </w:p>
+    <w:p>
+      <w:pPr>
+        <w:pStyle w:val="a3"/>
+        <w:numPr>
+          <w:ilvl w:val="2"/>
+          <w:numId w:val="1"/>
+        </w:numPr>
+        <w:rPr>
+          <w:rFonts w:ascii="Times New Roman" w:hAnsi="Times New Roman" w:cs="Times New Roman"/>
+          <w:sz w:val="24"/>
+          <w:szCs w:val="24"/>
+          <w:lang w:val="en-US"/>
+        </w:rPr>
+      </w:pPr>
+      <w:r>
+        <w:rPr>
+          <w:rFonts w:ascii="Times New Roman" w:hAnsi="Times New Roman" w:cs="Times New Roman"/>
+          <w:sz w:val="24"/>
+          <w:szCs w:val="24"/>
+          <w:lang w:val="en-US"/>
+        </w:rPr>
+        <w:t>garbage collector</w:t>
+      </w:r>
+    </w:p>
+    <w:p>
+      <w:pPr>
+        <w:pStyle w:val="a3"/>
+        <w:numPr>
+          <w:ilvl w:val="2"/>
+          <w:numId w:val="1"/>
+        </w:numPr>
+        <w:rPr>
+          <w:rFonts w:ascii="Times New Roman" w:hAnsi="Times New Roman" w:cs="Times New Roman"/>
+          <w:sz w:val="24"/>
+          <w:szCs w:val="24"/>
+          <w:lang w:val="en-US"/>
+        </w:rPr>
+      </w:pPr>
+      <w:r>
+        <w:rPr>
+          <w:rFonts w:ascii="Times New Roman" w:hAnsi="Times New Roman" w:cs="Times New Roman"/>
+          <w:sz w:val="24"/>
+          <w:szCs w:val="24"/>
+          <w:lang w:val="en-US"/>
+        </w:rPr>
+        <w:t>== and ===</w:t>
+      </w:r>
+    </w:p>
+    <w:p>
+      <w:pPr>
+        <w:pStyle w:val="a3"/>
+        <w:numPr>
+          <w:ilvl w:val="2"/>
+          <w:numId w:val="1"/>
+        </w:numPr>
+        <w:rPr>
+          <w:rFonts w:ascii="Times New Roman" w:hAnsi="Times New Roman" w:cs="Times New Roman"/>
+          <w:sz w:val="24"/>
+          <w:szCs w:val="24"/>
+          <w:lang w:val="en-US"/>
+        </w:rPr>
+      </w:pPr>
+      <w:r>
+        <w:rPr>
+          <w:rFonts w:ascii="Times New Roman" w:hAnsi="Times New Roman" w:cs="Times New Roman"/>
+          <w:sz w:val="24"/>
+          <w:szCs w:val="24"/>
+          <w:lang w:val="en-US"/>
+        </w:rPr>
+        <w:lastRenderedPageBreak/>
+        <w:t>Spread &amp; rest operators</w:t>
+      </w:r>
+    </w:p>
+    <w:p>
+      <w:pPr>
+        <w:pStyle w:val="a3"/>
+        <w:numPr>
+          <w:ilvl w:val="2"/>
+          <w:numId w:val="1"/>
+        </w:numPr>
+        <w:rPr>
+          <w:rFonts w:ascii="Times New Roman" w:hAnsi="Times New Roman" w:cs="Times New Roman"/>
+          <w:sz w:val="24"/>
+          <w:szCs w:val="24"/>
+          <w:lang w:val="en-US"/>
+        </w:rPr>
+      </w:pPr>
+      <w:r>
+        <w:rPr>
+          <w:rFonts w:ascii="Times New Roman" w:hAnsi="Times New Roman" w:cs="Times New Roman"/>
+          <w:sz w:val="24"/>
+          <w:szCs w:val="24"/>
+          <w:lang w:val="en-US"/>
+        </w:rPr>
+        <w:t>Map and WeakMap, Set and WeakSet</w:t>
+      </w:r>
+    </w:p>
+    <w:p>
+      <w:pPr>
+        <w:pStyle w:val="a3"/>
+        <w:numPr>
+          <w:ilvl w:val="2"/>
+          <w:numId w:val="1"/>
+        </w:numPr>
+        <w:rPr>
+          <w:rFonts w:ascii="Times New Roman" w:hAnsi="Times New Roman" w:cs="Times New Roman"/>
+          <w:sz w:val="24"/>
+          <w:szCs w:val="24"/>
+          <w:lang w:val="en-US"/>
+        </w:rPr>
+      </w:pPr>
+      <w:r>
+        <w:rPr>
+          <w:rFonts w:ascii="Times New Roman" w:hAnsi="Times New Roman" w:cs="Times New Roman"/>
+          <w:sz w:val="24"/>
+          <w:szCs w:val="24"/>
+        </w:rPr>
+        <w:t>Функции высшего порядка</w:t>
+      </w:r>
+    </w:p>
+    <w:p>
+      <w:pPr>
+        <w:pStyle w:val="a3"/>
+        <w:numPr>
+          <w:ilvl w:val="1"/>
+          <w:numId w:val="1"/>
+        </w:numPr>
         <w:rPr>
           <w:rFonts w:ascii="Times New Roman" w:hAnsi="Times New Roman" w:cs="Times New Roman"/>
           <w:b/>
           <w:bCs/>
           <w:sz w:val="24"/>
           <w:szCs w:val="24"/>
+        </w:rPr>
+      </w:pPr>
+      <w:r>
+        <w:rPr>
+          <w:rFonts w:ascii="Times New Roman" w:hAnsi="Times New Roman" w:cs="Times New Roman"/>
+          <w:b/>
+          <w:bCs/>
+          <w:sz w:val="24"/>
+          <w:szCs w:val="24"/>
+        </w:rPr>
+        <w:t>Стандартные встроенные объекты</w:t>
+      </w:r>
+    </w:p>
+    <w:p>
+      <w:pPr>
+        <w:pStyle w:val="a3"/>
+        <w:numPr>
+          <w:ilvl w:val="2"/>
+          <w:numId w:val="1"/>
+        </w:numPr>
+        <w:rPr>
+          <w:rFonts w:ascii="Times New Roman" w:hAnsi="Times New Roman" w:cs="Times New Roman"/>
+          <w:sz w:val="24"/>
+          <w:szCs w:val="24"/>
+          <w:lang w:val="en-US"/>
+        </w:rPr>
+      </w:pPr>
+      <w:r>
+        <w:rPr>
+          <w:rFonts w:ascii="Times New Roman" w:hAnsi="Times New Roman" w:cs="Times New Roman"/>
+          <w:sz w:val="24"/>
+          <w:szCs w:val="24"/>
+          <w:lang w:val="en-US"/>
+        </w:rPr>
+        <w:t>Object</w:t>
+      </w:r>
+    </w:p>
+    <w:p>
+      <w:pPr>
+        <w:pStyle w:val="a3"/>
+        <w:numPr>
+          <w:ilvl w:val="2"/>
+          <w:numId w:val="1"/>
+        </w:numPr>
+        <w:rPr>
+          <w:rFonts w:ascii="Times New Roman" w:hAnsi="Times New Roman" w:cs="Times New Roman"/>
+          <w:sz w:val="24"/>
+          <w:szCs w:val="24"/>
+          <w:lang w:val="en-US"/>
+        </w:rPr>
+      </w:pPr>
+      <w:r>
+        <w:rPr>
+          <w:rFonts w:ascii="Times New Roman" w:hAnsi="Times New Roman" w:cs="Times New Roman"/>
+          <w:sz w:val="24"/>
+          <w:szCs w:val="24"/>
+          <w:lang w:val="en-US"/>
+        </w:rPr>
+        <w:t>Array</w:t>
+      </w:r>
+    </w:p>
+    <w:p>
+      <w:pPr>
+        <w:pStyle w:val="a3"/>
+        <w:numPr>
+          <w:ilvl w:val="2"/>
+          <w:numId w:val="1"/>
+        </w:numPr>
+        <w:rPr>
+          <w:rFonts w:ascii="Times New Roman" w:hAnsi="Times New Roman" w:cs="Times New Roman"/>
+          <w:sz w:val="24"/>
+          <w:szCs w:val="24"/>
+          <w:lang w:val="en-US"/>
+        </w:rPr>
+      </w:pPr>
+      <w:r>
+        <w:rPr>
+          <w:rFonts w:ascii="Times New Roman" w:hAnsi="Times New Roman" w:cs="Times New Roman"/>
+          <w:sz w:val="24"/>
+          <w:szCs w:val="24"/>
+          <w:lang w:val="en-US"/>
+        </w:rPr>
+        <w:t>String</w:t>
+      </w:r>
+    </w:p>
+    <w:p>
+      <w:pPr>
+        <w:pStyle w:val="a3"/>
+        <w:numPr>
+          <w:ilvl w:val="2"/>
+          <w:numId w:val="1"/>
+        </w:numPr>
+        <w:rPr>
+          <w:rFonts w:ascii="Times New Roman" w:hAnsi="Times New Roman" w:cs="Times New Roman"/>
+          <w:sz w:val="24"/>
+          <w:szCs w:val="24"/>
+          <w:lang w:val="en-US"/>
+        </w:rPr>
+      </w:pPr>
+      <w:r>
+        <w:rPr>
+          <w:rFonts w:ascii="Times New Roman" w:hAnsi="Times New Roman" w:cs="Times New Roman"/>
+          <w:sz w:val="24"/>
+          <w:szCs w:val="24"/>
+          <w:lang w:val="en-US"/>
+        </w:rPr>
+        <w:t>Function</w:t>
+      </w:r>
+    </w:p>
+    <w:p>
+      <w:pPr>
+        <w:pStyle w:val="a3"/>
+        <w:numPr>
+          <w:ilvl w:val="2"/>
+          <w:numId w:val="1"/>
+        </w:numPr>
+        <w:rPr>
+          <w:rFonts w:ascii="Times New Roman" w:hAnsi="Times New Roman" w:cs="Times New Roman"/>
+          <w:sz w:val="24"/>
+          <w:szCs w:val="24"/>
+          <w:lang w:val="en-US"/>
+        </w:rPr>
+      </w:pPr>
+      <w:r>
+        <w:rPr>
+          <w:rFonts w:ascii="Times New Roman" w:hAnsi="Times New Roman" w:cs="Times New Roman"/>
+          <w:sz w:val="24"/>
+          <w:szCs w:val="24"/>
+          <w:lang w:val="en-US"/>
+        </w:rPr>
+        <w:t>Promise</w:t>
+      </w:r>
+    </w:p>
+    <w:p>
+      <w:pPr>
+        <w:pStyle w:val="a3"/>
+        <w:numPr>
+          <w:ilvl w:val="2"/>
+          <w:numId w:val="1"/>
+        </w:numPr>
+        <w:rPr>
+          <w:rFonts w:ascii="Times New Roman" w:hAnsi="Times New Roman" w:cs="Times New Roman"/>
+          <w:sz w:val="24"/>
+          <w:szCs w:val="24"/>
+          <w:lang w:val="en-US"/>
+        </w:rPr>
+      </w:pPr>
+      <w:r>
+        <w:rPr>
+          <w:rFonts w:ascii="Times New Roman" w:hAnsi="Times New Roman" w:cs="Times New Roman"/>
+          <w:sz w:val="24"/>
+          <w:szCs w:val="24"/>
+          <w:lang w:val="en-US"/>
+        </w:rPr>
+        <w:t>RegExp</w:t>
+      </w:r>
+    </w:p>
+    <w:p>
+      <w:pPr>
+        <w:pStyle w:val="a3"/>
+        <w:numPr>
+          <w:ilvl w:val="1"/>
+          <w:numId w:val="1"/>
+        </w:numPr>
+        <w:rPr>
+          <w:rFonts w:ascii="Times New Roman" w:hAnsi="Times New Roman" w:cs="Times New Roman"/>
+          <w:b/>
+          <w:bCs/>
+          <w:sz w:val="24"/>
+          <w:szCs w:val="24"/>
+        </w:rPr>
+      </w:pPr>
+      <w:r>
+        <w:rPr>
+          <w:rFonts w:ascii="Times New Roman" w:hAnsi="Times New Roman" w:cs="Times New Roman"/>
+          <w:b/>
+          <w:bCs/>
+          <w:sz w:val="24"/>
+          <w:szCs w:val="24"/>
+        </w:rPr>
+        <w:t>Задачи</w:t>
+      </w:r>
+    </w:p>
+    <w:p>
+      <w:pPr>
+        <w:pStyle w:val="a3"/>
+        <w:rPr>
+          <w:rFonts w:ascii="Times New Roman" w:hAnsi="Times New Roman" w:cs="Times New Roman"/>
+          <w:sz w:val="24"/>
+          <w:szCs w:val="24"/>
+        </w:rPr>
+      </w:pPr>
+    </w:p>
+    <w:p>
+      <w:pPr>
+        <w:rPr>
+          <w:rFonts w:ascii="Times New Roman" w:hAnsi="Times New Roman" w:cs="Times New Roman"/>
+          <w:sz w:val="24"/>
+          <w:szCs w:val="24"/>
+          <w:lang w:val="en-US"/>
+        </w:rPr>
+      </w:pPr>
+    </w:p>
+    <w:p>
+      <w:pPr>
+        <w:pStyle w:val="a3"/>
+        <w:numPr>
+          <w:ilvl w:val="0"/>
+          <w:numId w:val="1"/>
+        </w:numPr>
+        <w:rPr>
+          <w:rFonts w:ascii="Times New Roman" w:hAnsi="Times New Roman" w:cs="Times New Roman"/>
+          <w:b/>
+          <w:bCs/>
+          <w:sz w:val="24"/>
+          <w:szCs w:val="24"/>
+          <w:lang w:val="en-US"/>
+        </w:rPr>
+      </w:pPr>
+      <w:r>
+        <w:rPr>
+          <w:rFonts w:ascii="Times New Roman" w:hAnsi="Times New Roman" w:cs="Times New Roman"/>
+          <w:b/>
+          <w:bCs/>
+          <w:sz w:val="24"/>
+          <w:szCs w:val="24"/>
+          <w:lang w:val="en-US"/>
+        </w:rPr>
+        <w:t>UI-frameworks</w:t>
+      </w:r>
+    </w:p>
+    <w:p>
+      <w:pPr>
+        <w:pStyle w:val="a3"/>
+        <w:numPr>
+          <w:ilvl w:val="1"/>
+          <w:numId w:val="1"/>
+        </w:numPr>
+        <w:rPr>
+          <w:rFonts w:ascii="Times New Roman" w:hAnsi="Times New Roman" w:cs="Times New Roman"/>
+          <w:sz w:val="24"/>
+          <w:szCs w:val="24"/>
+          <w:lang w:val="en-US"/>
+        </w:rPr>
+      </w:pPr>
+      <w:r>
+        <w:rPr>
+          <w:rFonts w:ascii="Times New Roman" w:hAnsi="Times New Roman" w:cs="Times New Roman"/>
+          <w:sz w:val="24"/>
+          <w:szCs w:val="24"/>
+          <w:lang w:val="en-US"/>
+        </w:rPr>
+        <w:t>React</w:t>
+      </w:r>
+    </w:p>
+    <w:p>
+      <w:pPr>
+        <w:rPr>
+          <w:rFonts w:ascii="Times New Roman" w:hAnsi="Times New Roman" w:cs="Times New Roman"/>
+          <w:sz w:val="24"/>
+          <w:szCs w:val="24"/>
+          <w:lang w:val="en-US"/>
+        </w:rPr>
+      </w:pPr>
+    </w:p>
+    <w:p>
+      <w:pPr>
+        <w:pStyle w:val="a3"/>
+        <w:numPr>
+          <w:ilvl w:val="0"/>
+          <w:numId w:val="1"/>
+        </w:numPr>
+        <w:rPr>
+          <w:rFonts w:ascii="Times New Roman" w:hAnsi="Times New Roman" w:cs="Times New Roman"/>
+          <w:b/>
+          <w:bCs/>
+          <w:sz w:val="24"/>
+          <w:szCs w:val="24"/>
+          <w:lang w:val="en-US"/>
+        </w:rPr>
+      </w:pPr>
+      <w:r>
+        <w:rPr>
+          <w:rFonts w:ascii="Times New Roman" w:hAnsi="Times New Roman" w:cs="Times New Roman"/>
+          <w:b/>
+          <w:bCs/>
+          <w:sz w:val="24"/>
+          <w:szCs w:val="24"/>
           <w:lang w:val="en-US"/>
         </w:rPr>
         <w:t>NextGen UI-frameworks</w:t>
@@ -1259,7 +1718,6 @@
           <w:sz w:val="24"/>
           <w:szCs w:val="24"/>
         </w:rPr>
-        <w:lastRenderedPageBreak/>
         <w:t>Виды рендеринга</w:t>
       </w:r>
     </w:p>
@@ -1283,18 +1741,8 @@
           <w:sz w:val="24"/>
           <w:szCs w:val="24"/>
         </w:rPr>
-        <w:t xml:space="preserve">Гидратация и </w:t>
-      </w:r>
-      <w:proofErr w:type="spellStart"/>
-      <w:r>
-        <w:rPr>
-          <w:rFonts w:ascii="Times New Roman" w:hAnsi="Times New Roman" w:cs="Times New Roman"/>
-          <w:sz w:val="24"/>
-          <w:szCs w:val="24"/>
-        </w:rPr>
-        <w:t>регидратация</w:t>
-      </w:r>
-      <w:proofErr w:type="spellEnd"/>
+        <w:t>Гидратация и регидратация</w:t>
+      </w:r>
     </w:p>
     <w:p>
       <w:pPr>
@@ -1333,34 +1781,14 @@
           <w:szCs w:val="24"/>
         </w:rPr>
       </w:pPr>
-      <w:proofErr w:type="spellStart"/>
-      <w:r>
-        <w:rPr>
-          <w:rFonts w:ascii="Times New Roman" w:hAnsi="Times New Roman" w:cs="Times New Roman"/>
-          <w:sz w:val="24"/>
-          <w:szCs w:val="24"/>
-        </w:rPr>
-        <w:t>App</w:t>
-      </w:r>
-      <w:proofErr w:type="spellEnd"/>
-      <w:r>
-        <w:rPr>
-          <w:rFonts w:ascii="Times New Roman" w:hAnsi="Times New Roman" w:cs="Times New Roman"/>
-          <w:sz w:val="24"/>
-          <w:szCs w:val="24"/>
-        </w:rPr>
-        <w:t xml:space="preserve"> </w:t>
-      </w:r>
-      <w:proofErr w:type="spellStart"/>
-      <w:r>
-        <w:rPr>
-          <w:rFonts w:ascii="Times New Roman" w:hAnsi="Times New Roman" w:cs="Times New Roman"/>
-          <w:sz w:val="24"/>
-          <w:szCs w:val="24"/>
-        </w:rPr>
-        <w:t>router</w:t>
-      </w:r>
-      <w:proofErr w:type="spellEnd"/>
+      <w:r>
+        <w:rPr>
+          <w:rFonts w:ascii="Times New Roman" w:hAnsi="Times New Roman" w:cs="Times New Roman"/>
+          <w:sz w:val="24"/>
+          <w:szCs w:val="24"/>
+        </w:rPr>
+        <w:t>App router</w:t>
+      </w:r>
     </w:p>
     <w:p>
       <w:pPr>
@@ -1381,18 +1809,8 @@
           <w:sz w:val="24"/>
           <w:szCs w:val="24"/>
         </w:rPr>
-        <w:t xml:space="preserve">Файловая структура </w:t>
-      </w:r>
-      <w:proofErr w:type="spellStart"/>
-      <w:r>
-        <w:rPr>
-          <w:rFonts w:ascii="Times New Roman" w:hAnsi="Times New Roman" w:cs="Times New Roman"/>
-          <w:sz w:val="24"/>
-          <w:szCs w:val="24"/>
-        </w:rPr>
-        <w:t>роутинга</w:t>
-      </w:r>
-      <w:proofErr w:type="spellEnd"/>
+        <w:t>Файловая структура роутинга</w:t>
+      </w:r>
     </w:p>
     <w:p>
       <w:pPr>
@@ -1413,43 +1831,7 @@
           <w:sz w:val="24"/>
           <w:szCs w:val="24"/>
         </w:rPr>
-        <w:t>Зарезервированные компоненты (</w:t>
-      </w:r>
-      <w:proofErr w:type="spellStart"/>
-      <w:r>
-        <w:rPr>
-          <w:rFonts w:ascii="Times New Roman" w:hAnsi="Times New Roman" w:cs="Times New Roman"/>
-          <w:sz w:val="24"/>
-          <w:szCs w:val="24"/>
-        </w:rPr>
-        <w:t>layout</w:t>
-      </w:r>
-      <w:proofErr w:type="spellEnd"/>
-      <w:r>
-        <w:rPr>
-          <w:rFonts w:ascii="Times New Roman" w:hAnsi="Times New Roman" w:cs="Times New Roman"/>
-          <w:sz w:val="24"/>
-          <w:szCs w:val="24"/>
-        </w:rPr>
-        <w:t xml:space="preserve">, </w:t>
-      </w:r>
-      <w:proofErr w:type="spellStart"/>
-      <w:r>
-        <w:rPr>
-          <w:rFonts w:ascii="Times New Roman" w:hAnsi="Times New Roman" w:cs="Times New Roman"/>
-          <w:sz w:val="24"/>
-          <w:szCs w:val="24"/>
-        </w:rPr>
-        <w:t>template</w:t>
-      </w:r>
-      <w:proofErr w:type="spellEnd"/>
-      <w:r>
-        <w:rPr>
-          <w:rFonts w:ascii="Times New Roman" w:hAnsi="Times New Roman" w:cs="Times New Roman"/>
-          <w:sz w:val="24"/>
-          <w:szCs w:val="24"/>
-        </w:rPr>
-        <w:t>...)</w:t>
+        <w:t>Зарезервированные компоненты (layout, template...)</w:t>
       </w:r>
     </w:p>
     <w:p>
@@ -1471,43 +1853,7 @@
           <w:sz w:val="24"/>
           <w:szCs w:val="24"/>
         </w:rPr>
-        <w:t>Разделение компонентов на роли (</w:t>
-      </w:r>
-      <w:proofErr w:type="spellStart"/>
-      <w:r>
-        <w:rPr>
-          <w:rFonts w:ascii="Times New Roman" w:hAnsi="Times New Roman" w:cs="Times New Roman"/>
-          <w:sz w:val="24"/>
-          <w:szCs w:val="24"/>
-        </w:rPr>
-        <w:t>client</w:t>
-      </w:r>
-      <w:proofErr w:type="spellEnd"/>
-      <w:r>
-        <w:rPr>
-          <w:rFonts w:ascii="Times New Roman" w:hAnsi="Times New Roman" w:cs="Times New Roman"/>
-          <w:sz w:val="24"/>
-          <w:szCs w:val="24"/>
-        </w:rPr>
-        <w:t>/</w:t>
-      </w:r>
-      <w:proofErr w:type="spellStart"/>
-      <w:r>
-        <w:rPr>
-          <w:rFonts w:ascii="Times New Roman" w:hAnsi="Times New Roman" w:cs="Times New Roman"/>
-          <w:sz w:val="24"/>
-          <w:szCs w:val="24"/>
-        </w:rPr>
-        <w:t>server</w:t>
-      </w:r>
-      <w:proofErr w:type="spellEnd"/>
-      <w:r>
-        <w:rPr>
-          <w:rFonts w:ascii="Times New Roman" w:hAnsi="Times New Roman" w:cs="Times New Roman"/>
-          <w:sz w:val="24"/>
-          <w:szCs w:val="24"/>
-        </w:rPr>
-        <w:t>)</w:t>
+        <w:t>Разделение компонентов на роли (client/server)</w:t>
       </w:r>
     </w:p>
     <w:p>

</xml_diff>